<commit_message>
Export to pdf and modify format
</commit_message>
<xml_diff>
--- a/ContextObjects/TT4L_G6_ContextObjects.docx
+++ b/ContextObjects/TT4L_G6_ContextObjects.docx
@@ -9,6 +9,7 @@
           <w:ilvl w:val="0"/>
           <w:numId w:val="2"/>
         </w:numPr>
+        <w:jc w:val="both"/>
         <w:rPr>
           <w:rFonts w:ascii="Times New Roman" w:hAnsi="Times New Roman" w:cs="Times New Roman"/>
           <w:sz w:val="24"/>
@@ -31,6 +32,7 @@
           <w:ilvl w:val="1"/>
           <w:numId w:val="2"/>
         </w:numPr>
+        <w:jc w:val="both"/>
         <w:rPr>
           <w:rFonts w:ascii="Times New Roman" w:hAnsi="Times New Roman" w:cs="Times New Roman"/>
           <w:sz w:val="24"/>
@@ -58,6 +60,7 @@
       <w:pPr>
         <w:pStyle w:val="ListParagraph"/>
         <w:ind w:left="792"/>
+        <w:jc w:val="both"/>
         <w:rPr>
           <w:rFonts w:ascii="Times New Roman" w:hAnsi="Times New Roman" w:cs="Times New Roman"/>
           <w:sz w:val="24"/>
@@ -86,6 +89,7 @@
             <w:pPr>
               <w:pStyle w:val="ListParagraph"/>
               <w:ind w:left="0"/>
+              <w:jc w:val="both"/>
               <w:rPr>
                 <w:rFonts w:ascii="Times New Roman" w:hAnsi="Times New Roman" w:cs="Times New Roman"/>
                 <w:sz w:val="24"/>
@@ -110,6 +114,7 @@
             <w:pPr>
               <w:pStyle w:val="ListParagraph"/>
               <w:ind w:left="0"/>
+              <w:jc w:val="both"/>
               <w:rPr>
                 <w:rFonts w:ascii="Times New Roman" w:hAnsi="Times New Roman" w:cs="Times New Roman"/>
                 <w:sz w:val="24"/>
@@ -134,6 +139,7 @@
             <w:pPr>
               <w:pStyle w:val="ListParagraph"/>
               <w:ind w:left="0"/>
+              <w:jc w:val="both"/>
               <w:rPr>
                 <w:rFonts w:ascii="Times New Roman" w:hAnsi="Times New Roman" w:cs="Times New Roman"/>
                 <w:sz w:val="24"/>
@@ -168,6 +174,7 @@
             <w:pPr>
               <w:pStyle w:val="ListParagraph"/>
               <w:ind w:left="0"/>
+              <w:jc w:val="both"/>
               <w:rPr>
                 <w:rFonts w:ascii="Times New Roman" w:hAnsi="Times New Roman" w:cs="Times New Roman"/>
                 <w:sz w:val="24"/>
@@ -192,6 +199,7 @@
             <w:pPr>
               <w:pStyle w:val="ListParagraph"/>
               <w:ind w:left="0"/>
+              <w:jc w:val="both"/>
               <w:rPr>
                 <w:rFonts w:ascii="Times New Roman" w:hAnsi="Times New Roman" w:cs="Times New Roman"/>
                 <w:sz w:val="24"/>
@@ -214,6 +222,7 @@
           </w:tcPr>
           <w:p>
             <w:pPr>
+              <w:jc w:val="both"/>
               <w:rPr>
                 <w:rFonts w:ascii="Times New Roman" w:hAnsi="Times New Roman" w:cs="Times New Roman"/>
                 <w:sz w:val="24"/>
@@ -233,6 +242,7 @@
             <w:pPr>
               <w:pStyle w:val="ListParagraph"/>
               <w:ind w:left="0"/>
+              <w:jc w:val="both"/>
               <w:rPr>
                 <w:rFonts w:ascii="Times New Roman" w:hAnsi="Times New Roman" w:cs="Times New Roman"/>
                 <w:sz w:val="24"/>
@@ -259,6 +269,7 @@
             <w:pPr>
               <w:pStyle w:val="ListParagraph"/>
               <w:ind w:left="0"/>
+              <w:jc w:val="both"/>
               <w:rPr>
                 <w:rFonts w:ascii="Times New Roman" w:hAnsi="Times New Roman" w:cs="Times New Roman"/>
                 <w:sz w:val="24"/>
@@ -291,6 +302,7 @@
             <w:pPr>
               <w:pStyle w:val="ListParagraph"/>
               <w:ind w:left="0"/>
+              <w:jc w:val="both"/>
               <w:rPr>
                 <w:rFonts w:ascii="Times New Roman" w:hAnsi="Times New Roman" w:cs="Times New Roman"/>
                 <w:sz w:val="24"/>
@@ -313,6 +325,7 @@
           </w:tcPr>
           <w:p>
             <w:pPr>
+              <w:jc w:val="both"/>
               <w:rPr>
                 <w:rFonts w:ascii="Times New Roman" w:hAnsi="Times New Roman" w:cs="Times New Roman"/>
                 <w:sz w:val="24"/>
@@ -332,6 +345,7 @@
             <w:pPr>
               <w:pStyle w:val="ListParagraph"/>
               <w:ind w:left="0"/>
+              <w:jc w:val="both"/>
               <w:rPr>
                 <w:rFonts w:ascii="Times New Roman" w:hAnsi="Times New Roman" w:cs="Times New Roman"/>
                 <w:sz w:val="24"/>
@@ -358,6 +372,7 @@
             <w:pPr>
               <w:pStyle w:val="ListParagraph"/>
               <w:ind w:left="0"/>
+              <w:jc w:val="both"/>
               <w:rPr>
                 <w:rFonts w:ascii="Times New Roman" w:hAnsi="Times New Roman" w:cs="Times New Roman"/>
                 <w:sz w:val="24"/>
@@ -382,6 +397,7 @@
             <w:pPr>
               <w:pStyle w:val="ListParagraph"/>
               <w:ind w:left="0"/>
+              <w:jc w:val="both"/>
               <w:rPr>
                 <w:rFonts w:ascii="Times New Roman" w:hAnsi="Times New Roman" w:cs="Times New Roman"/>
                 <w:sz w:val="24"/>
@@ -406,43 +422,20 @@
             <w:pPr>
               <w:pStyle w:val="ListParagraph"/>
               <w:ind w:left="0"/>
-              <w:rPr>
-                <w:rFonts w:ascii="Times New Roman" w:hAnsi="Times New Roman" w:cs="Times New Roman"/>
-                <w:sz w:val="24"/>
-                <w:szCs w:val="24"/>
-              </w:rPr>
-            </w:pPr>
-            <w:r>
-              <w:rPr>
-                <w:rFonts w:ascii="Times New Roman" w:hAnsi="Times New Roman" w:cs="Times New Roman"/>
-                <w:sz w:val="24"/>
-                <w:szCs w:val="24"/>
-              </w:rPr>
-              <w:t>- Manage user roles, permissions, process service requests</w:t>
-            </w:r>
-            <w:r>
-              <w:rPr>
-                <w:rFonts w:ascii="Times New Roman" w:hAnsi="Times New Roman" w:cs="Times New Roman"/>
-                <w:sz w:val="24"/>
-                <w:szCs w:val="24"/>
-              </w:rPr>
-              <w:t xml:space="preserve"> </w:t>
-            </w:r>
-            <w:r>
-              <w:rPr>
-                <w:rFonts w:ascii="Times New Roman" w:hAnsi="Times New Roman" w:cs="Times New Roman"/>
-                <w:sz w:val="24"/>
-                <w:szCs w:val="24"/>
-              </w:rPr>
-              <w:t xml:space="preserve">and </w:t>
-            </w:r>
-            <w:r>
-              <w:rPr>
-                <w:rFonts w:ascii="Times New Roman" w:hAnsi="Times New Roman" w:cs="Times New Roman"/>
-                <w:sz w:val="24"/>
-                <w:szCs w:val="24"/>
-              </w:rPr>
-              <w:t>user account</w:t>
+              <w:jc w:val="both"/>
+              <w:rPr>
+                <w:rFonts w:ascii="Times New Roman" w:hAnsi="Times New Roman" w:cs="Times New Roman"/>
+                <w:sz w:val="24"/>
+                <w:szCs w:val="24"/>
+              </w:rPr>
+            </w:pPr>
+            <w:r>
+              <w:rPr>
+                <w:rFonts w:ascii="Times New Roman" w:hAnsi="Times New Roman" w:cs="Times New Roman"/>
+                <w:sz w:val="24"/>
+                <w:szCs w:val="24"/>
+              </w:rPr>
+              <w:t>- Manage user roles, permissions, process service requests and user account</w:t>
             </w:r>
           </w:p>
         </w:tc>
@@ -456,6 +449,7 @@
             <w:pPr>
               <w:pStyle w:val="ListParagraph"/>
               <w:ind w:left="0"/>
+              <w:jc w:val="both"/>
               <w:rPr>
                 <w:rFonts w:ascii="Times New Roman" w:hAnsi="Times New Roman" w:cs="Times New Roman"/>
                 <w:sz w:val="24"/>
@@ -480,6 +474,7 @@
             <w:pPr>
               <w:pStyle w:val="ListParagraph"/>
               <w:ind w:left="0"/>
+              <w:jc w:val="both"/>
               <w:rPr>
                 <w:rFonts w:ascii="Times New Roman" w:hAnsi="Times New Roman" w:cs="Times New Roman"/>
                 <w:sz w:val="24"/>
@@ -504,6 +499,7 @@
             <w:pPr>
               <w:pStyle w:val="ListParagraph"/>
               <w:ind w:left="1440" w:hanging="1440"/>
+              <w:jc w:val="both"/>
               <w:rPr>
                 <w:rFonts w:ascii="Times New Roman" w:hAnsi="Times New Roman" w:cs="Times New Roman"/>
                 <w:sz w:val="24"/>
@@ -523,35 +519,20 @@
             <w:pPr>
               <w:pStyle w:val="ListParagraph"/>
               <w:ind w:left="0"/>
-              <w:rPr>
-                <w:rFonts w:ascii="Times New Roman" w:hAnsi="Times New Roman" w:cs="Times New Roman"/>
-                <w:sz w:val="24"/>
-                <w:szCs w:val="24"/>
-              </w:rPr>
-            </w:pPr>
-            <w:r>
-              <w:rPr>
-                <w:rFonts w:ascii="Times New Roman" w:hAnsi="Times New Roman" w:cs="Times New Roman"/>
-                <w:sz w:val="24"/>
-                <w:szCs w:val="24"/>
-              </w:rPr>
-              <w:t>- View selected student</w:t>
-            </w:r>
-            <w:r>
-              <w:rPr>
-                <w:rFonts w:ascii="Times New Roman" w:hAnsi="Times New Roman" w:cs="Times New Roman"/>
-                <w:sz w:val="24"/>
-                <w:szCs w:val="24"/>
-              </w:rPr>
-              <w:t xml:space="preserve"> </w:t>
-            </w:r>
-            <w:r>
-              <w:rPr>
-                <w:rFonts w:ascii="Times New Roman" w:hAnsi="Times New Roman" w:cs="Times New Roman"/>
-                <w:sz w:val="24"/>
-                <w:szCs w:val="24"/>
-              </w:rPr>
-              <w:t>academic and billing details</w:t>
+              <w:jc w:val="both"/>
+              <w:rPr>
+                <w:rFonts w:ascii="Times New Roman" w:hAnsi="Times New Roman" w:cs="Times New Roman"/>
+                <w:sz w:val="24"/>
+                <w:szCs w:val="24"/>
+              </w:rPr>
+            </w:pPr>
+            <w:r>
+              <w:rPr>
+                <w:rFonts w:ascii="Times New Roman" w:hAnsi="Times New Roman" w:cs="Times New Roman"/>
+                <w:sz w:val="24"/>
+                <w:szCs w:val="24"/>
+              </w:rPr>
+              <w:t>- View selected student academic and billing details</w:t>
             </w:r>
           </w:p>
         </w:tc>
@@ -561,6 +542,7 @@
       <w:pPr>
         <w:pStyle w:val="ListParagraph"/>
         <w:ind w:left="792"/>
+        <w:jc w:val="both"/>
         <w:rPr>
           <w:rFonts w:ascii="Times New Roman" w:hAnsi="Times New Roman" w:cs="Times New Roman"/>
           <w:sz w:val="24"/>
@@ -575,6 +557,7 @@
           <w:ilvl w:val="1"/>
           <w:numId w:val="2"/>
         </w:numPr>
+        <w:jc w:val="both"/>
         <w:rPr>
           <w:rFonts w:ascii="Times New Roman" w:hAnsi="Times New Roman" w:cs="Times New Roman"/>
           <w:sz w:val="24"/>
@@ -594,6 +577,7 @@
       <w:pPr>
         <w:pStyle w:val="ListParagraph"/>
         <w:ind w:left="792"/>
+        <w:jc w:val="both"/>
         <w:rPr>
           <w:rFonts w:ascii="Times New Roman" w:hAnsi="Times New Roman" w:cs="Times New Roman"/>
           <w:sz w:val="24"/>
@@ -622,6 +606,7 @@
             <w:pPr>
               <w:pStyle w:val="ListParagraph"/>
               <w:ind w:left="0"/>
+              <w:jc w:val="both"/>
               <w:rPr>
                 <w:rFonts w:ascii="Times New Roman" w:hAnsi="Times New Roman" w:cs="Times New Roman"/>
                 <w:sz w:val="24"/>
@@ -646,6 +631,7 @@
             <w:pPr>
               <w:pStyle w:val="ListParagraph"/>
               <w:ind w:left="0"/>
+              <w:jc w:val="both"/>
               <w:rPr>
                 <w:rFonts w:ascii="Times New Roman" w:hAnsi="Times New Roman" w:cs="Times New Roman"/>
                 <w:sz w:val="24"/>
@@ -670,27 +656,20 @@
             <w:pPr>
               <w:pStyle w:val="ListParagraph"/>
               <w:ind w:left="0"/>
-              <w:rPr>
-                <w:rFonts w:ascii="Times New Roman" w:hAnsi="Times New Roman" w:cs="Times New Roman"/>
-                <w:sz w:val="24"/>
-                <w:szCs w:val="24"/>
-              </w:rPr>
-            </w:pPr>
-            <w:r>
-              <w:rPr>
-                <w:rFonts w:ascii="Times New Roman" w:hAnsi="Times New Roman" w:cs="Times New Roman"/>
-                <w:sz w:val="24"/>
-                <w:szCs w:val="24"/>
-              </w:rPr>
-              <w:t>Role</w:t>
-            </w:r>
-            <w:r>
-              <w:rPr>
-                <w:rFonts w:ascii="Times New Roman" w:hAnsi="Times New Roman" w:cs="Times New Roman"/>
-                <w:sz w:val="24"/>
-                <w:szCs w:val="24"/>
-              </w:rPr>
-              <w:t xml:space="preserve"> with the system</w:t>
+              <w:jc w:val="both"/>
+              <w:rPr>
+                <w:rFonts w:ascii="Times New Roman" w:hAnsi="Times New Roman" w:cs="Times New Roman"/>
+                <w:sz w:val="24"/>
+                <w:szCs w:val="24"/>
+              </w:rPr>
+            </w:pPr>
+            <w:r>
+              <w:rPr>
+                <w:rFonts w:ascii="Times New Roman" w:hAnsi="Times New Roman" w:cs="Times New Roman"/>
+                <w:sz w:val="24"/>
+                <w:szCs w:val="24"/>
+              </w:rPr>
+              <w:t>Role with the system</w:t>
             </w:r>
           </w:p>
         </w:tc>
@@ -704,6 +683,7 @@
             <w:pPr>
               <w:pStyle w:val="ListParagraph"/>
               <w:ind w:left="0"/>
+              <w:jc w:val="both"/>
               <w:rPr>
                 <w:rFonts w:ascii="Times New Roman" w:hAnsi="Times New Roman" w:cs="Times New Roman"/>
                 <w:sz w:val="24"/>
@@ -728,6 +708,7 @@
             <w:pPr>
               <w:pStyle w:val="ListParagraph"/>
               <w:ind w:left="0"/>
+              <w:jc w:val="both"/>
               <w:rPr>
                 <w:rFonts w:ascii="Times New Roman" w:hAnsi="Times New Roman" w:cs="Times New Roman"/>
                 <w:sz w:val="24"/>
@@ -750,6 +731,7 @@
           </w:tcPr>
           <w:p>
             <w:pPr>
+              <w:jc w:val="both"/>
               <w:rPr>
                 <w:rFonts w:ascii="Times New Roman" w:hAnsi="Times New Roman" w:cs="Times New Roman"/>
                 <w:sz w:val="24"/>
@@ -767,6 +749,7 @@
           </w:p>
           <w:p>
             <w:pPr>
+              <w:jc w:val="both"/>
               <w:rPr>
                 <w:rFonts w:ascii="Times New Roman" w:hAnsi="Times New Roman" w:cs="Times New Roman"/>
                 <w:sz w:val="24"/>
@@ -786,6 +769,7 @@
             <w:pPr>
               <w:pStyle w:val="ListParagraph"/>
               <w:ind w:left="0"/>
+              <w:jc w:val="both"/>
               <w:rPr>
                 <w:rFonts w:ascii="Times New Roman" w:hAnsi="Times New Roman" w:cs="Times New Roman"/>
                 <w:sz w:val="24"/>
@@ -808,6 +792,7 @@
       <w:pPr>
         <w:pStyle w:val="ListParagraph"/>
         <w:ind w:left="792"/>
+        <w:jc w:val="both"/>
         <w:rPr>
           <w:rFonts w:ascii="Times New Roman" w:hAnsi="Times New Roman" w:cs="Times New Roman"/>
           <w:sz w:val="24"/>
@@ -822,6 +807,7 @@
           <w:ilvl w:val="1"/>
           <w:numId w:val="2"/>
         </w:numPr>
+        <w:jc w:val="both"/>
         <w:rPr>
           <w:rFonts w:ascii="Times New Roman" w:hAnsi="Times New Roman" w:cs="Times New Roman"/>
           <w:sz w:val="24"/>
@@ -841,6 +827,7 @@
       <w:pPr>
         <w:pStyle w:val="ListParagraph"/>
         <w:ind w:left="792"/>
+        <w:jc w:val="both"/>
         <w:rPr>
           <w:rFonts w:ascii="Times New Roman" w:hAnsi="Times New Roman" w:cs="Times New Roman"/>
           <w:sz w:val="24"/>
@@ -869,6 +856,7 @@
             <w:pPr>
               <w:pStyle w:val="ListParagraph"/>
               <w:ind w:left="0"/>
+              <w:jc w:val="both"/>
               <w:rPr>
                 <w:rFonts w:ascii="Times New Roman" w:hAnsi="Times New Roman" w:cs="Times New Roman"/>
                 <w:sz w:val="24"/>
@@ -893,6 +881,7 @@
             <w:pPr>
               <w:pStyle w:val="ListParagraph"/>
               <w:ind w:left="0"/>
+              <w:jc w:val="both"/>
               <w:rPr>
                 <w:rFonts w:ascii="Times New Roman" w:hAnsi="Times New Roman" w:cs="Times New Roman"/>
                 <w:sz w:val="24"/>
@@ -917,27 +906,20 @@
             <w:pPr>
               <w:pStyle w:val="ListParagraph"/>
               <w:ind w:left="0"/>
-              <w:rPr>
-                <w:rFonts w:ascii="Times New Roman" w:hAnsi="Times New Roman" w:cs="Times New Roman"/>
-                <w:sz w:val="24"/>
-                <w:szCs w:val="24"/>
-              </w:rPr>
-            </w:pPr>
-            <w:r>
-              <w:rPr>
-                <w:rFonts w:ascii="Times New Roman" w:hAnsi="Times New Roman" w:cs="Times New Roman"/>
-                <w:sz w:val="24"/>
-                <w:szCs w:val="24"/>
-              </w:rPr>
-              <w:t>Role</w:t>
-            </w:r>
-            <w:r>
-              <w:rPr>
-                <w:rFonts w:ascii="Times New Roman" w:hAnsi="Times New Roman" w:cs="Times New Roman"/>
-                <w:sz w:val="24"/>
-                <w:szCs w:val="24"/>
-              </w:rPr>
-              <w:t xml:space="preserve"> with the system</w:t>
+              <w:jc w:val="both"/>
+              <w:rPr>
+                <w:rFonts w:ascii="Times New Roman" w:hAnsi="Times New Roman" w:cs="Times New Roman"/>
+                <w:sz w:val="24"/>
+                <w:szCs w:val="24"/>
+              </w:rPr>
+            </w:pPr>
+            <w:r>
+              <w:rPr>
+                <w:rFonts w:ascii="Times New Roman" w:hAnsi="Times New Roman" w:cs="Times New Roman"/>
+                <w:sz w:val="24"/>
+                <w:szCs w:val="24"/>
+              </w:rPr>
+              <w:t>Role with the system</w:t>
             </w:r>
           </w:p>
         </w:tc>
@@ -951,6 +933,7 @@
             <w:pPr>
               <w:pStyle w:val="ListParagraph"/>
               <w:ind w:left="0"/>
+              <w:jc w:val="both"/>
               <w:rPr>
                 <w:rFonts w:ascii="Times New Roman" w:hAnsi="Times New Roman" w:cs="Times New Roman"/>
                 <w:sz w:val="24"/>
@@ -975,6 +958,7 @@
             <w:pPr>
               <w:pStyle w:val="ListParagraph"/>
               <w:ind w:left="0"/>
+              <w:jc w:val="both"/>
               <w:rPr>
                 <w:rFonts w:ascii="Times New Roman" w:hAnsi="Times New Roman" w:cs="Times New Roman"/>
                 <w:sz w:val="24"/>
@@ -997,6 +981,7 @@
           </w:tcPr>
           <w:p>
             <w:pPr>
+              <w:jc w:val="both"/>
               <w:rPr>
                 <w:rFonts w:ascii="Times New Roman" w:hAnsi="Times New Roman" w:cs="Times New Roman"/>
                 <w:sz w:val="24"/>
@@ -1016,35 +1001,20 @@
             <w:pPr>
               <w:pStyle w:val="ListParagraph"/>
               <w:ind w:left="0"/>
-              <w:rPr>
-                <w:rFonts w:ascii="Times New Roman" w:hAnsi="Times New Roman" w:cs="Times New Roman"/>
-                <w:sz w:val="24"/>
-                <w:szCs w:val="24"/>
-              </w:rPr>
-            </w:pPr>
-            <w:r>
-              <w:rPr>
-                <w:rFonts w:ascii="Times New Roman" w:hAnsi="Times New Roman" w:cs="Times New Roman"/>
-                <w:sz w:val="24"/>
-                <w:szCs w:val="24"/>
-              </w:rPr>
-              <w:t xml:space="preserve">- </w:t>
-            </w:r>
-            <w:r>
-              <w:rPr>
-                <w:rFonts w:ascii="Times New Roman" w:hAnsi="Times New Roman" w:cs="Times New Roman"/>
-                <w:sz w:val="24"/>
-                <w:szCs w:val="24"/>
-              </w:rPr>
-              <w:t>H</w:t>
-            </w:r>
-            <w:r>
-              <w:rPr>
-                <w:rFonts w:ascii="Times New Roman" w:hAnsi="Times New Roman" w:cs="Times New Roman"/>
-                <w:sz w:val="24"/>
-                <w:szCs w:val="24"/>
-              </w:rPr>
-              <w:t>andles core records</w:t>
+              <w:jc w:val="both"/>
+              <w:rPr>
+                <w:rFonts w:ascii="Times New Roman" w:hAnsi="Times New Roman" w:cs="Times New Roman"/>
+                <w:sz w:val="24"/>
+                <w:szCs w:val="24"/>
+              </w:rPr>
+            </w:pPr>
+            <w:r>
+              <w:rPr>
+                <w:rFonts w:ascii="Times New Roman" w:hAnsi="Times New Roman" w:cs="Times New Roman"/>
+                <w:sz w:val="24"/>
+                <w:szCs w:val="24"/>
+              </w:rPr>
+              <w:t>- Handles core records</w:t>
             </w:r>
           </w:p>
         </w:tc>
@@ -1058,6 +1028,7 @@
             <w:pPr>
               <w:pStyle w:val="ListParagraph"/>
               <w:ind w:left="0"/>
+              <w:jc w:val="both"/>
               <w:rPr>
                 <w:rFonts w:ascii="Times New Roman" w:hAnsi="Times New Roman" w:cs="Times New Roman"/>
                 <w:sz w:val="24"/>
@@ -1082,6 +1053,7 @@
             <w:pPr>
               <w:pStyle w:val="ListParagraph"/>
               <w:ind w:left="0"/>
+              <w:jc w:val="both"/>
               <w:rPr>
                 <w:rFonts w:ascii="Times New Roman" w:hAnsi="Times New Roman" w:cs="Times New Roman"/>
                 <w:sz w:val="24"/>
@@ -1104,43 +1076,20 @@
           </w:tcPr>
           <w:p>
             <w:pPr>
-              <w:rPr>
-                <w:rFonts w:ascii="Times New Roman" w:hAnsi="Times New Roman" w:cs="Times New Roman"/>
-                <w:sz w:val="24"/>
-                <w:szCs w:val="24"/>
-              </w:rPr>
-            </w:pPr>
-            <w:r>
-              <w:rPr>
-                <w:rFonts w:ascii="Times New Roman" w:hAnsi="Times New Roman" w:cs="Times New Roman"/>
-                <w:sz w:val="24"/>
-                <w:szCs w:val="24"/>
-              </w:rPr>
-              <w:t xml:space="preserve">- Send SMS notifications </w:t>
-            </w:r>
-            <w:r>
-              <w:rPr>
-                <w:rFonts w:ascii="Times New Roman" w:hAnsi="Times New Roman" w:cs="Times New Roman"/>
-                <w:sz w:val="24"/>
-                <w:szCs w:val="24"/>
-              </w:rPr>
-              <w:t xml:space="preserve">to </w:t>
-            </w:r>
-            <w:r>
-              <w:rPr>
-                <w:rFonts w:ascii="Times New Roman" w:hAnsi="Times New Roman" w:cs="Times New Roman"/>
-                <w:sz w:val="24"/>
-                <w:szCs w:val="24"/>
-              </w:rPr>
-              <w:t>students and parents</w:t>
-            </w:r>
-            <w:r>
-              <w:rPr>
-                <w:rFonts w:ascii="Times New Roman" w:hAnsi="Times New Roman" w:cs="Times New Roman"/>
-                <w:sz w:val="24"/>
-                <w:szCs w:val="24"/>
-              </w:rPr>
-              <w:t>.</w:t>
+              <w:jc w:val="both"/>
+              <w:rPr>
+                <w:rFonts w:ascii="Times New Roman" w:hAnsi="Times New Roman" w:cs="Times New Roman"/>
+                <w:sz w:val="24"/>
+                <w:szCs w:val="24"/>
+              </w:rPr>
+            </w:pPr>
+            <w:r>
+              <w:rPr>
+                <w:rFonts w:ascii="Times New Roman" w:hAnsi="Times New Roman" w:cs="Times New Roman"/>
+                <w:sz w:val="24"/>
+                <w:szCs w:val="24"/>
+              </w:rPr>
+              <w:t>- Send SMS notifications to students and parents.</w:t>
             </w:r>
           </w:p>
         </w:tc>
@@ -1150,6 +1099,7 @@
       <w:pPr>
         <w:pStyle w:val="ListParagraph"/>
         <w:ind w:left="792"/>
+        <w:jc w:val="both"/>
         <w:rPr>
           <w:rFonts w:ascii="Times New Roman" w:hAnsi="Times New Roman" w:cs="Times New Roman"/>
           <w:sz w:val="24"/>
@@ -1164,6 +1114,7 @@
           <w:ilvl w:val="1"/>
           <w:numId w:val="2"/>
         </w:numPr>
+        <w:jc w:val="both"/>
         <w:rPr>
           <w:rFonts w:ascii="Times New Roman" w:hAnsi="Times New Roman" w:cs="Times New Roman"/>
           <w:sz w:val="24"/>
@@ -1216,6 +1167,7 @@
             <w:pPr>
               <w:pStyle w:val="ListParagraph"/>
               <w:ind w:left="0"/>
+              <w:jc w:val="both"/>
               <w:rPr>
                 <w:rFonts w:ascii="Times New Roman" w:hAnsi="Times New Roman" w:cs="Times New Roman"/>
                 <w:sz w:val="24"/>
@@ -1240,6 +1192,7 @@
             <w:pPr>
               <w:pStyle w:val="ListParagraph"/>
               <w:ind w:left="0"/>
+              <w:jc w:val="both"/>
               <w:rPr>
                 <w:rFonts w:ascii="Times New Roman" w:hAnsi="Times New Roman" w:cs="Times New Roman"/>
                 <w:sz w:val="24"/>
@@ -1264,27 +1217,20 @@
             <w:pPr>
               <w:pStyle w:val="ListParagraph"/>
               <w:ind w:left="0"/>
-              <w:rPr>
-                <w:rFonts w:ascii="Times New Roman" w:hAnsi="Times New Roman" w:cs="Times New Roman"/>
-                <w:sz w:val="24"/>
-                <w:szCs w:val="24"/>
-              </w:rPr>
-            </w:pPr>
-            <w:r>
-              <w:rPr>
-                <w:rFonts w:ascii="Times New Roman" w:hAnsi="Times New Roman" w:cs="Times New Roman"/>
-                <w:sz w:val="24"/>
-                <w:szCs w:val="24"/>
-              </w:rPr>
-              <w:t>Role</w:t>
-            </w:r>
-            <w:r>
-              <w:rPr>
-                <w:rFonts w:ascii="Times New Roman" w:hAnsi="Times New Roman" w:cs="Times New Roman"/>
-                <w:sz w:val="24"/>
-                <w:szCs w:val="24"/>
-              </w:rPr>
-              <w:t xml:space="preserve"> with the system</w:t>
+              <w:jc w:val="both"/>
+              <w:rPr>
+                <w:rFonts w:ascii="Times New Roman" w:hAnsi="Times New Roman" w:cs="Times New Roman"/>
+                <w:sz w:val="24"/>
+                <w:szCs w:val="24"/>
+              </w:rPr>
+            </w:pPr>
+            <w:r>
+              <w:rPr>
+                <w:rFonts w:ascii="Times New Roman" w:hAnsi="Times New Roman" w:cs="Times New Roman"/>
+                <w:sz w:val="24"/>
+                <w:szCs w:val="24"/>
+              </w:rPr>
+              <w:t>Role with the system</w:t>
             </w:r>
           </w:p>
         </w:tc>
@@ -1298,6 +1244,7 @@
             <w:pPr>
               <w:pStyle w:val="ListParagraph"/>
               <w:ind w:left="0"/>
+              <w:jc w:val="both"/>
               <w:rPr>
                 <w:rFonts w:ascii="Times New Roman" w:hAnsi="Times New Roman" w:cs="Times New Roman"/>
                 <w:sz w:val="24"/>
@@ -1322,6 +1269,7 @@
             <w:pPr>
               <w:pStyle w:val="ListParagraph"/>
               <w:ind w:left="0"/>
+              <w:jc w:val="both"/>
               <w:rPr>
                 <w:rFonts w:ascii="Times New Roman" w:hAnsi="Times New Roman" w:cs="Times New Roman"/>
                 <w:sz w:val="24"/>
@@ -1346,6 +1294,7 @@
             <w:pPr>
               <w:pStyle w:val="ListParagraph"/>
               <w:ind w:left="0"/>
+              <w:jc w:val="both"/>
               <w:rPr>
                 <w:rFonts w:ascii="Times New Roman" w:hAnsi="Times New Roman" w:cs="Times New Roman"/>
                 <w:sz w:val="24"/>
@@ -1372,6 +1321,7 @@
             <w:pPr>
               <w:pStyle w:val="ListParagraph"/>
               <w:ind w:left="0"/>
+              <w:jc w:val="both"/>
               <w:rPr>
                 <w:rFonts w:ascii="Times New Roman" w:hAnsi="Times New Roman" w:cs="Times New Roman"/>
                 <w:sz w:val="24"/>
@@ -1396,6 +1346,7 @@
             <w:pPr>
               <w:pStyle w:val="ListParagraph"/>
               <w:ind w:left="0"/>
+              <w:jc w:val="both"/>
               <w:rPr>
                 <w:rFonts w:ascii="Times New Roman" w:hAnsi="Times New Roman" w:cs="Times New Roman"/>
                 <w:sz w:val="24"/>
@@ -1418,6 +1369,7 @@
           </w:tcPr>
           <w:p>
             <w:pPr>
+              <w:jc w:val="both"/>
               <w:rPr>
                 <w:rFonts w:ascii="Times New Roman" w:hAnsi="Times New Roman" w:cs="Times New Roman"/>
                 <w:sz w:val="24"/>
@@ -1444,6 +1396,7 @@
             <w:pPr>
               <w:pStyle w:val="ListParagraph"/>
               <w:ind w:left="0"/>
+              <w:jc w:val="both"/>
               <w:rPr>
                 <w:rFonts w:ascii="Times New Roman" w:hAnsi="Times New Roman" w:cs="Times New Roman"/>
                 <w:sz w:val="24"/>
@@ -1469,43 +1422,20 @@
             <w:pPr>
               <w:pStyle w:val="ListParagraph"/>
               <w:ind w:left="0"/>
-              <w:rPr>
-                <w:rFonts w:ascii="Times New Roman" w:hAnsi="Times New Roman" w:cs="Times New Roman" w:hint="eastAsia"/>
-                <w:sz w:val="24"/>
-                <w:szCs w:val="24"/>
-              </w:rPr>
-            </w:pPr>
-            <w:r>
-              <w:rPr>
-                <w:rFonts w:ascii="Times New Roman" w:hAnsi="Times New Roman" w:cs="Times New Roman" w:hint="eastAsia"/>
-                <w:sz w:val="24"/>
-                <w:szCs w:val="24"/>
-              </w:rPr>
-              <w:t>Store</w:t>
-            </w:r>
-            <w:r>
-              <w:rPr>
-                <w:rFonts w:ascii="Times New Roman" w:hAnsi="Times New Roman" w:cs="Times New Roman"/>
-                <w:sz w:val="24"/>
-                <w:szCs w:val="24"/>
-              </w:rPr>
-              <w:t xml:space="preserve"> </w:t>
-            </w:r>
-            <w:r>
-              <w:rPr>
-                <w:rFonts w:ascii="Times New Roman" w:hAnsi="Times New Roman" w:cs="Times New Roman" w:hint="eastAsia"/>
-                <w:sz w:val="24"/>
-                <w:szCs w:val="24"/>
-              </w:rPr>
-              <w:t>d</w:t>
-            </w:r>
-            <w:r>
-              <w:rPr>
-                <w:rFonts w:ascii="Times New Roman" w:hAnsi="Times New Roman" w:cs="Times New Roman"/>
-                <w:sz w:val="24"/>
-                <w:szCs w:val="24"/>
-              </w:rPr>
-              <w:t>ata record</w:t>
+              <w:jc w:val="both"/>
+              <w:rPr>
+                <w:rFonts w:ascii="Times New Roman" w:hAnsi="Times New Roman" w:cs="Times New Roman"/>
+                <w:sz w:val="24"/>
+                <w:szCs w:val="24"/>
+              </w:rPr>
+            </w:pPr>
+            <w:r>
+              <w:rPr>
+                <w:rFonts w:ascii="Times New Roman" w:hAnsi="Times New Roman" w:cs="Times New Roman"/>
+                <w:sz w:val="24"/>
+                <w:szCs w:val="24"/>
+              </w:rPr>
+              <w:t>Store data record</w:t>
             </w:r>
           </w:p>
         </w:tc>
@@ -1515,6 +1445,7 @@
           </w:tcPr>
           <w:p>
             <w:pPr>
+              <w:jc w:val="both"/>
               <w:rPr>
                 <w:rFonts w:ascii="Times New Roman" w:hAnsi="Times New Roman" w:cs="Times New Roman"/>
                 <w:sz w:val="24"/>
@@ -1537,6 +1468,7 @@
       <w:pPr>
         <w:pStyle w:val="ListParagraph"/>
         <w:ind w:left="792"/>
+        <w:jc w:val="both"/>
         <w:rPr>
           <w:rFonts w:ascii="Times New Roman" w:hAnsi="Times New Roman" w:cs="Times New Roman"/>
           <w:sz w:val="24"/>
@@ -1551,6 +1483,7 @@
           <w:ilvl w:val="0"/>
           <w:numId w:val="2"/>
         </w:numPr>
+        <w:jc w:val="both"/>
         <w:rPr>
           <w:rFonts w:ascii="Times New Roman" w:hAnsi="Times New Roman" w:cs="Times New Roman"/>
           <w:sz w:val="24"/>
@@ -1573,6 +1506,7 @@
           <w:ilvl w:val="1"/>
           <w:numId w:val="2"/>
         </w:numPr>
+        <w:jc w:val="both"/>
         <w:rPr>
           <w:rFonts w:ascii="Times New Roman" w:hAnsi="Times New Roman" w:cs="Times New Roman"/>
           <w:sz w:val="24"/>
@@ -1592,6 +1526,7 @@
       <w:pPr>
         <w:pStyle w:val="ListParagraph"/>
         <w:ind w:left="792"/>
+        <w:jc w:val="both"/>
         <w:rPr>
           <w:rFonts w:ascii="Times New Roman" w:hAnsi="Times New Roman" w:cs="Times New Roman"/>
           <w:sz w:val="24"/>
@@ -1620,6 +1555,7 @@
             <w:pPr>
               <w:pStyle w:val="ListParagraph"/>
               <w:ind w:left="0"/>
+              <w:jc w:val="both"/>
               <w:rPr>
                 <w:rFonts w:ascii="Times New Roman" w:hAnsi="Times New Roman" w:cs="Times New Roman"/>
                 <w:sz w:val="24"/>
@@ -1644,6 +1580,7 @@
             <w:pPr>
               <w:pStyle w:val="ListParagraph"/>
               <w:ind w:left="0"/>
+              <w:jc w:val="both"/>
               <w:rPr>
                 <w:rFonts w:ascii="Times New Roman" w:hAnsi="Times New Roman" w:cs="Times New Roman"/>
                 <w:sz w:val="24"/>
@@ -1668,6 +1605,7 @@
             <w:pPr>
               <w:pStyle w:val="ListParagraph"/>
               <w:ind w:left="0"/>
+              <w:jc w:val="both"/>
               <w:rPr>
                 <w:rFonts w:ascii="Times New Roman" w:hAnsi="Times New Roman" w:cs="Times New Roman"/>
                 <w:sz w:val="24"/>
@@ -1694,6 +1632,7 @@
             <w:pPr>
               <w:pStyle w:val="ListParagraph"/>
               <w:ind w:left="0"/>
+              <w:jc w:val="both"/>
               <w:rPr>
                 <w:rFonts w:ascii="Times New Roman" w:hAnsi="Times New Roman" w:cs="Times New Roman"/>
                 <w:sz w:val="24"/>
@@ -1718,27 +1657,20 @@
             <w:pPr>
               <w:pStyle w:val="ListParagraph"/>
               <w:ind w:left="0"/>
-              <w:rPr>
-                <w:rFonts w:ascii="Times New Roman" w:hAnsi="Times New Roman" w:cs="Times New Roman"/>
-                <w:sz w:val="24"/>
-                <w:szCs w:val="24"/>
-              </w:rPr>
-            </w:pPr>
-            <w:r>
-              <w:rPr>
-                <w:rFonts w:ascii="Times New Roman" w:hAnsi="Times New Roman" w:cs="Times New Roman"/>
-                <w:sz w:val="24"/>
-                <w:szCs w:val="24"/>
-              </w:rPr>
-              <w:t>M</w:t>
-            </w:r>
-            <w:r>
-              <w:rPr>
-                <w:rFonts w:ascii="Times New Roman" w:hAnsi="Times New Roman" w:cs="Times New Roman"/>
-                <w:sz w:val="24"/>
-                <w:szCs w:val="24"/>
-              </w:rPr>
-              <w:t>anaging CMS and IT infrastructure.</w:t>
+              <w:jc w:val="both"/>
+              <w:rPr>
+                <w:rFonts w:ascii="Times New Roman" w:hAnsi="Times New Roman" w:cs="Times New Roman"/>
+                <w:sz w:val="24"/>
+                <w:szCs w:val="24"/>
+              </w:rPr>
+            </w:pPr>
+            <w:r>
+              <w:rPr>
+                <w:rFonts w:ascii="Times New Roman" w:hAnsi="Times New Roman" w:cs="Times New Roman"/>
+                <w:sz w:val="24"/>
+                <w:szCs w:val="24"/>
+              </w:rPr>
+              <w:t>Managing CMS and IT infrastructure.</w:t>
             </w:r>
           </w:p>
         </w:tc>
@@ -1748,6 +1680,7 @@
           </w:tcPr>
           <w:p>
             <w:pPr>
+              <w:jc w:val="both"/>
               <w:rPr>
                 <w:rFonts w:ascii="Times New Roman" w:hAnsi="Times New Roman" w:cs="Times New Roman"/>
                 <w:sz w:val="24"/>
@@ -1765,6 +1698,7 @@
           </w:p>
           <w:p>
             <w:pPr>
+              <w:jc w:val="both"/>
               <w:rPr>
                 <w:rFonts w:ascii="Times New Roman" w:hAnsi="Times New Roman" w:cs="Times New Roman"/>
                 <w:sz w:val="24"/>
@@ -1784,6 +1718,7 @@
             <w:pPr>
               <w:pStyle w:val="ListParagraph"/>
               <w:ind w:left="0"/>
+              <w:jc w:val="both"/>
               <w:rPr>
                 <w:rFonts w:ascii="Times New Roman" w:hAnsi="Times New Roman" w:cs="Times New Roman"/>
                 <w:sz w:val="24"/>
@@ -1810,6 +1745,7 @@
             <w:pPr>
               <w:pStyle w:val="ListParagraph"/>
               <w:ind w:left="0"/>
+              <w:jc w:val="both"/>
               <w:rPr>
                 <w:rFonts w:ascii="Times New Roman" w:hAnsi="Times New Roman" w:cs="Times New Roman"/>
                 <w:sz w:val="24"/>
@@ -1834,43 +1770,20 @@
             <w:pPr>
               <w:pStyle w:val="ListParagraph"/>
               <w:ind w:left="0"/>
-              <w:rPr>
-                <w:rFonts w:ascii="Times New Roman" w:hAnsi="Times New Roman" w:cs="Times New Roman"/>
-                <w:sz w:val="24"/>
-                <w:szCs w:val="24"/>
-              </w:rPr>
-            </w:pPr>
-            <w:r>
-              <w:rPr>
-                <w:rFonts w:ascii="Times New Roman" w:hAnsi="Times New Roman" w:cs="Times New Roman"/>
-                <w:sz w:val="24"/>
-                <w:szCs w:val="24"/>
-              </w:rPr>
-              <w:t>H</w:t>
-            </w:r>
-            <w:r>
-              <w:rPr>
-                <w:rFonts w:ascii="Times New Roman" w:hAnsi="Times New Roman" w:cs="Times New Roman"/>
-                <w:sz w:val="24"/>
-                <w:szCs w:val="24"/>
-              </w:rPr>
-              <w:t>and</w:t>
-            </w:r>
-            <w:r>
-              <w:rPr>
-                <w:rFonts w:ascii="Times New Roman" w:hAnsi="Times New Roman" w:cs="Times New Roman"/>
-                <w:sz w:val="24"/>
-                <w:szCs w:val="24"/>
-              </w:rPr>
-              <w:t>le</w:t>
-            </w:r>
-            <w:r>
-              <w:rPr>
-                <w:rFonts w:ascii="Times New Roman" w:hAnsi="Times New Roman" w:cs="Times New Roman"/>
-                <w:sz w:val="24"/>
-                <w:szCs w:val="24"/>
-              </w:rPr>
-              <w:t xml:space="preserve"> student billing and payments.</w:t>
+              <w:jc w:val="both"/>
+              <w:rPr>
+                <w:rFonts w:ascii="Times New Roman" w:hAnsi="Times New Roman" w:cs="Times New Roman"/>
+                <w:sz w:val="24"/>
+                <w:szCs w:val="24"/>
+              </w:rPr>
+            </w:pPr>
+            <w:r>
+              <w:rPr>
+                <w:rFonts w:ascii="Times New Roman" w:hAnsi="Times New Roman" w:cs="Times New Roman"/>
+                <w:sz w:val="24"/>
+                <w:szCs w:val="24"/>
+              </w:rPr>
+              <w:t>Handle student billing and payments.</w:t>
             </w:r>
           </w:p>
         </w:tc>
@@ -1880,6 +1793,7 @@
           </w:tcPr>
           <w:p>
             <w:pPr>
+              <w:jc w:val="both"/>
               <w:rPr>
                 <w:rFonts w:ascii="Times New Roman" w:hAnsi="Times New Roman" w:cs="Times New Roman"/>
                 <w:sz w:val="24"/>
@@ -1897,6 +1811,7 @@
           </w:p>
           <w:p>
             <w:pPr>
+              <w:jc w:val="both"/>
               <w:rPr>
                 <w:rFonts w:ascii="Times New Roman" w:hAnsi="Times New Roman" w:cs="Times New Roman"/>
                 <w:sz w:val="24"/>
@@ -1919,6 +1834,7 @@
       <w:pPr>
         <w:pStyle w:val="ListParagraph"/>
         <w:ind w:left="792"/>
+        <w:jc w:val="both"/>
         <w:rPr>
           <w:rFonts w:ascii="Times New Roman" w:hAnsi="Times New Roman" w:cs="Times New Roman"/>
           <w:sz w:val="24"/>
@@ -1933,6 +1849,7 @@
           <w:ilvl w:val="1"/>
           <w:numId w:val="2"/>
         </w:numPr>
+        <w:jc w:val="both"/>
         <w:rPr>
           <w:rFonts w:ascii="Times New Roman" w:hAnsi="Times New Roman" w:cs="Times New Roman"/>
           <w:sz w:val="24"/>
@@ -1952,6 +1869,7 @@
       <w:pPr>
         <w:pStyle w:val="ListParagraph"/>
         <w:ind w:left="792"/>
+        <w:jc w:val="both"/>
         <w:rPr>
           <w:rFonts w:ascii="Times New Roman" w:hAnsi="Times New Roman" w:cs="Times New Roman"/>
           <w:sz w:val="24"/>
@@ -1980,6 +1898,7 @@
             <w:pPr>
               <w:pStyle w:val="ListParagraph"/>
               <w:ind w:left="0"/>
+              <w:jc w:val="both"/>
               <w:rPr>
                 <w:rFonts w:ascii="Times New Roman" w:hAnsi="Times New Roman" w:cs="Times New Roman"/>
                 <w:sz w:val="24"/>
@@ -2004,6 +1923,7 @@
             <w:pPr>
               <w:pStyle w:val="ListParagraph"/>
               <w:ind w:left="0"/>
+              <w:jc w:val="both"/>
               <w:rPr>
                 <w:rFonts w:ascii="Times New Roman" w:hAnsi="Times New Roman" w:cs="Times New Roman"/>
                 <w:sz w:val="24"/>
@@ -2028,6 +1948,7 @@
             <w:pPr>
               <w:pStyle w:val="ListParagraph"/>
               <w:ind w:left="0"/>
+              <w:jc w:val="both"/>
               <w:rPr>
                 <w:rFonts w:ascii="Times New Roman" w:hAnsi="Times New Roman" w:cs="Times New Roman"/>
                 <w:sz w:val="24"/>
@@ -2054,6 +1975,7 @@
             <w:pPr>
               <w:pStyle w:val="ListParagraph"/>
               <w:ind w:left="0"/>
+              <w:jc w:val="both"/>
               <w:rPr>
                 <w:rFonts w:ascii="Times New Roman" w:hAnsi="Times New Roman" w:cs="Times New Roman"/>
                 <w:sz w:val="24"/>
@@ -2078,27 +2000,20 @@
             <w:pPr>
               <w:pStyle w:val="ListParagraph"/>
               <w:ind w:left="0"/>
-              <w:rPr>
-                <w:rFonts w:ascii="Times New Roman" w:hAnsi="Times New Roman" w:cs="Times New Roman"/>
-                <w:sz w:val="24"/>
-                <w:szCs w:val="24"/>
-              </w:rPr>
-            </w:pPr>
-            <w:r>
-              <w:rPr>
-                <w:rFonts w:ascii="Times New Roman" w:hAnsi="Times New Roman" w:cs="Times New Roman"/>
-                <w:sz w:val="24"/>
-                <w:szCs w:val="24"/>
-              </w:rPr>
-              <w:t>A</w:t>
-            </w:r>
-            <w:r>
-              <w:rPr>
-                <w:rFonts w:ascii="Times New Roman" w:hAnsi="Times New Roman" w:cs="Times New Roman"/>
-                <w:sz w:val="24"/>
-                <w:szCs w:val="24"/>
-              </w:rPr>
-              <w:t>ccessing academic, attendance, and billing information.</w:t>
+              <w:jc w:val="both"/>
+              <w:rPr>
+                <w:rFonts w:ascii="Times New Roman" w:hAnsi="Times New Roman" w:cs="Times New Roman"/>
+                <w:sz w:val="24"/>
+                <w:szCs w:val="24"/>
+              </w:rPr>
+            </w:pPr>
+            <w:r>
+              <w:rPr>
+                <w:rFonts w:ascii="Times New Roman" w:hAnsi="Times New Roman" w:cs="Times New Roman"/>
+                <w:sz w:val="24"/>
+                <w:szCs w:val="24"/>
+              </w:rPr>
+              <w:t>Accessing academic, attendance, and billing information.</w:t>
             </w:r>
           </w:p>
         </w:tc>
@@ -2110,6 +2025,7 @@
             <w:pPr>
               <w:pStyle w:val="ListParagraph"/>
               <w:ind w:left="0"/>
+              <w:jc w:val="both"/>
               <w:rPr>
                 <w:rFonts w:ascii="Times New Roman" w:hAnsi="Times New Roman" w:cs="Times New Roman"/>
                 <w:sz w:val="24"/>
@@ -2129,6 +2045,7 @@
             <w:pPr>
               <w:pStyle w:val="ListParagraph"/>
               <w:ind w:left="0"/>
+              <w:jc w:val="both"/>
               <w:rPr>
                 <w:rFonts w:ascii="Times New Roman" w:hAnsi="Times New Roman" w:cs="Times New Roman"/>
                 <w:sz w:val="24"/>
@@ -2155,27 +2072,20 @@
             <w:pPr>
               <w:pStyle w:val="ListParagraph"/>
               <w:ind w:left="0"/>
-              <w:rPr>
-                <w:rFonts w:ascii="Times New Roman" w:hAnsi="Times New Roman" w:cs="Times New Roman"/>
-                <w:sz w:val="24"/>
-                <w:szCs w:val="24"/>
-              </w:rPr>
-            </w:pPr>
-            <w:r>
-              <w:rPr>
-                <w:rFonts w:ascii="Times New Roman" w:hAnsi="Times New Roman" w:cs="Times New Roman"/>
-                <w:sz w:val="24"/>
-                <w:szCs w:val="24"/>
-              </w:rPr>
-              <w:t>L</w:t>
-            </w:r>
-            <w:r>
-              <w:rPr>
-                <w:rFonts w:ascii="Times New Roman" w:hAnsi="Times New Roman" w:cs="Times New Roman"/>
-                <w:sz w:val="24"/>
-                <w:szCs w:val="24"/>
-              </w:rPr>
-              <w:t>ecturers</w:t>
+              <w:jc w:val="both"/>
+              <w:rPr>
+                <w:rFonts w:ascii="Times New Roman" w:hAnsi="Times New Roman" w:cs="Times New Roman"/>
+                <w:sz w:val="24"/>
+                <w:szCs w:val="24"/>
+              </w:rPr>
+            </w:pPr>
+            <w:r>
+              <w:rPr>
+                <w:rFonts w:ascii="Times New Roman" w:hAnsi="Times New Roman" w:cs="Times New Roman"/>
+                <w:sz w:val="24"/>
+                <w:szCs w:val="24"/>
+              </w:rPr>
+              <w:t>Lecturers</w:t>
             </w:r>
           </w:p>
         </w:tc>
@@ -2187,6 +2097,7 @@
             <w:pPr>
               <w:pStyle w:val="ListParagraph"/>
               <w:ind w:left="0"/>
+              <w:jc w:val="both"/>
               <w:rPr>
                 <w:rFonts w:ascii="Times New Roman" w:hAnsi="Times New Roman" w:cs="Times New Roman"/>
                 <w:sz w:val="24"/>
@@ -2211,33 +2122,27 @@
             <w:pPr>
               <w:pStyle w:val="ListParagraph"/>
               <w:ind w:left="0"/>
-              <w:rPr>
-                <w:rFonts w:ascii="Times New Roman" w:hAnsi="Times New Roman" w:cs="Times New Roman"/>
-                <w:sz w:val="24"/>
-                <w:szCs w:val="24"/>
-              </w:rPr>
-            </w:pPr>
-            <w:r>
-              <w:rPr>
-                <w:rFonts w:ascii="Times New Roman" w:hAnsi="Times New Roman" w:cs="Times New Roman"/>
-                <w:sz w:val="24"/>
-                <w:szCs w:val="24"/>
-              </w:rPr>
-              <w:t>- C</w:t>
-            </w:r>
-            <w:r>
-              <w:rPr>
-                <w:rFonts w:ascii="Times New Roman" w:hAnsi="Times New Roman" w:cs="Times New Roman"/>
-                <w:sz w:val="24"/>
-                <w:szCs w:val="24"/>
-              </w:rPr>
-              <w:t>ommunicating with students</w:t>
-            </w:r>
-          </w:p>
-          <w:p>
-            <w:pPr>
-              <w:pStyle w:val="ListParagraph"/>
-              <w:ind w:left="0"/>
+              <w:jc w:val="both"/>
+              <w:rPr>
+                <w:rFonts w:ascii="Times New Roman" w:hAnsi="Times New Roman" w:cs="Times New Roman"/>
+                <w:sz w:val="24"/>
+                <w:szCs w:val="24"/>
+              </w:rPr>
+            </w:pPr>
+            <w:r>
+              <w:rPr>
+                <w:rFonts w:ascii="Times New Roman" w:hAnsi="Times New Roman" w:cs="Times New Roman"/>
+                <w:sz w:val="24"/>
+                <w:szCs w:val="24"/>
+              </w:rPr>
+              <w:t>- Communicating with students</w:t>
+            </w:r>
+          </w:p>
+          <w:p>
+            <w:pPr>
+              <w:pStyle w:val="ListParagraph"/>
+              <w:ind w:left="0"/>
+              <w:jc w:val="both"/>
               <w:rPr>
                 <w:rFonts w:ascii="Times New Roman" w:hAnsi="Times New Roman" w:cs="Times New Roman"/>
                 <w:sz w:val="24"/>
@@ -2264,6 +2169,7 @@
             <w:pPr>
               <w:pStyle w:val="ListParagraph"/>
               <w:ind w:left="0"/>
+              <w:jc w:val="both"/>
               <w:rPr>
                 <w:rFonts w:ascii="Times New Roman" w:hAnsi="Times New Roman" w:cs="Times New Roman"/>
                 <w:sz w:val="24"/>
@@ -2288,27 +2194,20 @@
             <w:pPr>
               <w:pStyle w:val="ListParagraph"/>
               <w:ind w:left="0"/>
-              <w:rPr>
-                <w:rFonts w:ascii="Times New Roman" w:hAnsi="Times New Roman" w:cs="Times New Roman"/>
-                <w:sz w:val="24"/>
-                <w:szCs w:val="24"/>
-              </w:rPr>
-            </w:pPr>
-            <w:r>
-              <w:rPr>
-                <w:rFonts w:ascii="Times New Roman" w:hAnsi="Times New Roman" w:cs="Times New Roman"/>
-                <w:sz w:val="24"/>
-                <w:szCs w:val="24"/>
-              </w:rPr>
-              <w:t>M</w:t>
-            </w:r>
-            <w:r>
-              <w:rPr>
-                <w:rFonts w:ascii="Times New Roman" w:hAnsi="Times New Roman" w:cs="Times New Roman"/>
-                <w:sz w:val="24"/>
-                <w:szCs w:val="24"/>
-              </w:rPr>
-              <w:t>onitoring student progress and financial status.</w:t>
+              <w:jc w:val="both"/>
+              <w:rPr>
+                <w:rFonts w:ascii="Times New Roman" w:hAnsi="Times New Roman" w:cs="Times New Roman"/>
+                <w:sz w:val="24"/>
+                <w:szCs w:val="24"/>
+              </w:rPr>
+            </w:pPr>
+            <w:r>
+              <w:rPr>
+                <w:rFonts w:ascii="Times New Roman" w:hAnsi="Times New Roman" w:cs="Times New Roman"/>
+                <w:sz w:val="24"/>
+                <w:szCs w:val="24"/>
+              </w:rPr>
+              <w:t>Monitoring student progress and financial status.</w:t>
             </w:r>
           </w:p>
         </w:tc>
@@ -2320,6 +2219,7 @@
             <w:pPr>
               <w:pStyle w:val="ListParagraph"/>
               <w:ind w:left="0"/>
+              <w:jc w:val="both"/>
               <w:rPr>
                 <w:rFonts w:ascii="Times New Roman" w:hAnsi="Times New Roman" w:cs="Times New Roman"/>
                 <w:sz w:val="24"/>
@@ -2339,27 +2239,20 @@
             <w:pPr>
               <w:pStyle w:val="ListParagraph"/>
               <w:ind w:left="0"/>
-              <w:rPr>
-                <w:rFonts w:ascii="Times New Roman" w:hAnsi="Times New Roman" w:cs="Times New Roman"/>
-                <w:sz w:val="24"/>
-                <w:szCs w:val="24"/>
-              </w:rPr>
-            </w:pPr>
-            <w:r>
-              <w:rPr>
-                <w:rFonts w:ascii="Times New Roman" w:hAnsi="Times New Roman" w:cs="Times New Roman"/>
-                <w:sz w:val="24"/>
-                <w:szCs w:val="24"/>
-              </w:rPr>
-              <w:t>- R</w:t>
-            </w:r>
-            <w:r>
-              <w:rPr>
-                <w:rFonts w:ascii="Times New Roman" w:hAnsi="Times New Roman" w:cs="Times New Roman"/>
-                <w:sz w:val="24"/>
-                <w:szCs w:val="24"/>
-              </w:rPr>
-              <w:t>eceiving updates about their children</w:t>
+              <w:jc w:val="both"/>
+              <w:rPr>
+                <w:rFonts w:ascii="Times New Roman" w:hAnsi="Times New Roman" w:cs="Times New Roman"/>
+                <w:sz w:val="24"/>
+                <w:szCs w:val="24"/>
+              </w:rPr>
+            </w:pPr>
+            <w:r>
+              <w:rPr>
+                <w:rFonts w:ascii="Times New Roman" w:hAnsi="Times New Roman" w:cs="Times New Roman"/>
+                <w:sz w:val="24"/>
+                <w:szCs w:val="24"/>
+              </w:rPr>
+              <w:t>- Receiving updates about their children</w:t>
             </w:r>
           </w:p>
         </w:tc>
@@ -2369,6 +2262,7 @@
       <w:pPr>
         <w:pStyle w:val="ListParagraph"/>
         <w:ind w:left="792"/>
+        <w:jc w:val="both"/>
         <w:rPr>
           <w:rFonts w:ascii="Times New Roman" w:hAnsi="Times New Roman" w:cs="Times New Roman"/>
           <w:sz w:val="24"/>
@@ -2383,6 +2277,7 @@
           <w:ilvl w:val="1"/>
           <w:numId w:val="2"/>
         </w:numPr>
+        <w:jc w:val="both"/>
         <w:rPr>
           <w:rFonts w:ascii="Times New Roman" w:hAnsi="Times New Roman" w:cs="Times New Roman"/>
           <w:sz w:val="24"/>
@@ -2402,6 +2297,7 @@
       <w:pPr>
         <w:pStyle w:val="ListParagraph"/>
         <w:ind w:left="792"/>
+        <w:jc w:val="both"/>
         <w:rPr>
           <w:rFonts w:ascii="Times New Roman" w:hAnsi="Times New Roman" w:cs="Times New Roman"/>
           <w:sz w:val="24"/>
@@ -2430,6 +2326,7 @@
             <w:pPr>
               <w:pStyle w:val="ListParagraph"/>
               <w:ind w:left="0"/>
+              <w:jc w:val="both"/>
               <w:rPr>
                 <w:rFonts w:ascii="Times New Roman" w:hAnsi="Times New Roman" w:cs="Times New Roman"/>
                 <w:sz w:val="24"/>
@@ -2454,6 +2351,7 @@
             <w:pPr>
               <w:pStyle w:val="ListParagraph"/>
               <w:ind w:left="0"/>
+              <w:jc w:val="both"/>
               <w:rPr>
                 <w:rFonts w:ascii="Times New Roman" w:hAnsi="Times New Roman" w:cs="Times New Roman"/>
                 <w:sz w:val="24"/>
@@ -2478,6 +2376,7 @@
             <w:pPr>
               <w:pStyle w:val="ListParagraph"/>
               <w:ind w:left="0"/>
+              <w:jc w:val="both"/>
               <w:rPr>
                 <w:rFonts w:ascii="Times New Roman" w:hAnsi="Times New Roman" w:cs="Times New Roman"/>
                 <w:sz w:val="24"/>
@@ -2504,6 +2403,7 @@
             <w:pPr>
               <w:pStyle w:val="ListParagraph"/>
               <w:ind w:left="0"/>
+              <w:jc w:val="both"/>
               <w:rPr>
                 <w:rFonts w:ascii="Times New Roman" w:hAnsi="Times New Roman" w:cs="Times New Roman"/>
                 <w:sz w:val="24"/>
@@ -2528,6 +2428,7 @@
             <w:pPr>
               <w:pStyle w:val="ListParagraph"/>
               <w:ind w:left="0"/>
+              <w:jc w:val="both"/>
               <w:rPr>
                 <w:rFonts w:ascii="Times New Roman" w:hAnsi="Times New Roman" w:cs="Times New Roman"/>
                 <w:sz w:val="24"/>
@@ -2552,6 +2453,7 @@
             <w:pPr>
               <w:pStyle w:val="ListParagraph"/>
               <w:ind w:left="0"/>
+              <w:jc w:val="both"/>
               <w:rPr>
                 <w:rFonts w:ascii="Times New Roman" w:hAnsi="Times New Roman" w:cs="Times New Roman"/>
                 <w:sz w:val="24"/>
@@ -2580,6 +2482,7 @@
             <w:pPr>
               <w:pStyle w:val="ListParagraph"/>
               <w:ind w:left="0"/>
+              <w:jc w:val="both"/>
               <w:rPr>
                 <w:rFonts w:ascii="Times New Roman" w:hAnsi="Times New Roman" w:cs="Times New Roman"/>
                 <w:sz w:val="24"/>
@@ -2599,6 +2502,7 @@
             <w:pPr>
               <w:pStyle w:val="ListParagraph"/>
               <w:ind w:left="0"/>
+              <w:jc w:val="both"/>
               <w:rPr>
                 <w:rFonts w:ascii="Times New Roman" w:hAnsi="Times New Roman" w:cs="Times New Roman"/>
                 <w:sz w:val="24"/>
@@ -2625,6 +2529,7 @@
             <w:pPr>
               <w:pStyle w:val="ListParagraph"/>
               <w:ind w:left="0"/>
+              <w:jc w:val="both"/>
               <w:rPr>
                 <w:rFonts w:ascii="Times New Roman" w:hAnsi="Times New Roman" w:cs="Times New Roman"/>
                 <w:sz w:val="24"/>
@@ -2649,27 +2554,20 @@
             <w:pPr>
               <w:pStyle w:val="ListParagraph"/>
               <w:ind w:left="0"/>
-              <w:rPr>
-                <w:rFonts w:ascii="Times New Roman" w:hAnsi="Times New Roman" w:cs="Times New Roman"/>
-                <w:sz w:val="24"/>
-                <w:szCs w:val="24"/>
-              </w:rPr>
-            </w:pPr>
-            <w:r>
-              <w:rPr>
-                <w:rFonts w:ascii="Times New Roman" w:hAnsi="Times New Roman" w:cs="Times New Roman"/>
-                <w:sz w:val="24"/>
-                <w:szCs w:val="24"/>
-              </w:rPr>
-              <w:t>D</w:t>
-            </w:r>
-            <w:r>
-              <w:rPr>
-                <w:rFonts w:ascii="Times New Roman" w:hAnsi="Times New Roman" w:cs="Times New Roman"/>
-                <w:sz w:val="24"/>
-                <w:szCs w:val="24"/>
-              </w:rPr>
-              <w:t>ocumentation for the university's CMS.</w:t>
+              <w:jc w:val="both"/>
+              <w:rPr>
+                <w:rFonts w:ascii="Times New Roman" w:hAnsi="Times New Roman" w:cs="Times New Roman"/>
+                <w:sz w:val="24"/>
+                <w:szCs w:val="24"/>
+              </w:rPr>
+            </w:pPr>
+            <w:r>
+              <w:rPr>
+                <w:rFonts w:ascii="Times New Roman" w:hAnsi="Times New Roman" w:cs="Times New Roman"/>
+                <w:sz w:val="24"/>
+                <w:szCs w:val="24"/>
+              </w:rPr>
+              <w:t>Documentation for the university's CMS.</w:t>
             </w:r>
           </w:p>
         </w:tc>
@@ -2681,6 +2579,7 @@
             <w:pPr>
               <w:pStyle w:val="ListParagraph"/>
               <w:ind w:left="0"/>
+              <w:jc w:val="both"/>
               <w:rPr>
                 <w:rFonts w:ascii="Times New Roman" w:hAnsi="Times New Roman" w:cs="Times New Roman"/>
                 <w:sz w:val="24"/>
@@ -2700,6 +2599,7 @@
             <w:pPr>
               <w:pStyle w:val="ListParagraph"/>
               <w:ind w:left="0"/>
+              <w:jc w:val="both"/>
               <w:rPr>
                 <w:rFonts w:ascii="Times New Roman" w:hAnsi="Times New Roman" w:cs="Times New Roman"/>
                 <w:sz w:val="24"/>
@@ -2719,6 +2619,7 @@
             <w:pPr>
               <w:pStyle w:val="ListParagraph"/>
               <w:ind w:left="0"/>
+              <w:jc w:val="both"/>
               <w:rPr>
                 <w:rFonts w:ascii="Times New Roman" w:hAnsi="Times New Roman" w:cs="Times New Roman"/>
                 <w:sz w:val="24"/>
@@ -2741,6 +2642,7 @@
       <w:pPr>
         <w:pStyle w:val="ListParagraph"/>
         <w:ind w:left="792"/>
+        <w:jc w:val="both"/>
         <w:rPr>
           <w:rFonts w:ascii="Times New Roman" w:hAnsi="Times New Roman" w:cs="Times New Roman"/>
           <w:sz w:val="24"/>
@@ -2755,6 +2657,7 @@
           <w:ilvl w:val="1"/>
           <w:numId w:val="2"/>
         </w:numPr>
+        <w:jc w:val="both"/>
         <w:rPr>
           <w:rFonts w:ascii="Times New Roman" w:hAnsi="Times New Roman" w:cs="Times New Roman"/>
           <w:sz w:val="24"/>
@@ -2774,6 +2677,7 @@
       <w:pPr>
         <w:pStyle w:val="ListParagraph"/>
         <w:ind w:left="792"/>
+        <w:jc w:val="both"/>
         <w:rPr>
           <w:rFonts w:ascii="Times New Roman" w:hAnsi="Times New Roman" w:cs="Times New Roman"/>
           <w:sz w:val="24"/>
@@ -2802,6 +2706,7 @@
             <w:pPr>
               <w:pStyle w:val="ListParagraph"/>
               <w:ind w:left="0"/>
+              <w:jc w:val="both"/>
               <w:rPr>
                 <w:rFonts w:ascii="Times New Roman" w:hAnsi="Times New Roman" w:cs="Times New Roman"/>
                 <w:sz w:val="24"/>
@@ -2826,6 +2731,7 @@
             <w:pPr>
               <w:pStyle w:val="ListParagraph"/>
               <w:ind w:left="0"/>
+              <w:jc w:val="both"/>
               <w:rPr>
                 <w:rFonts w:ascii="Times New Roman" w:hAnsi="Times New Roman" w:cs="Times New Roman"/>
                 <w:sz w:val="24"/>
@@ -2850,6 +2756,7 @@
             <w:pPr>
               <w:pStyle w:val="ListParagraph"/>
               <w:ind w:left="0"/>
+              <w:jc w:val="both"/>
               <w:rPr>
                 <w:rFonts w:ascii="Times New Roman" w:hAnsi="Times New Roman" w:cs="Times New Roman"/>
                 <w:sz w:val="24"/>
@@ -2876,6 +2783,7 @@
             <w:pPr>
               <w:pStyle w:val="ListParagraph"/>
               <w:ind w:left="0"/>
+              <w:jc w:val="both"/>
               <w:rPr>
                 <w:rFonts w:ascii="Times New Roman" w:hAnsi="Times New Roman" w:cs="Times New Roman"/>
                 <w:sz w:val="24"/>
@@ -2900,27 +2808,20 @@
             <w:pPr>
               <w:pStyle w:val="ListParagraph"/>
               <w:ind w:left="0"/>
-              <w:rPr>
-                <w:rFonts w:ascii="Times New Roman" w:hAnsi="Times New Roman" w:cs="Times New Roman"/>
-                <w:sz w:val="24"/>
-                <w:szCs w:val="24"/>
-              </w:rPr>
-            </w:pPr>
-            <w:r>
-              <w:rPr>
-                <w:rFonts w:ascii="Times New Roman" w:hAnsi="Times New Roman" w:cs="Times New Roman"/>
-                <w:sz w:val="24"/>
-                <w:szCs w:val="24"/>
-              </w:rPr>
-              <w:t>G</w:t>
-            </w:r>
-            <w:r>
-              <w:rPr>
-                <w:rFonts w:ascii="Times New Roman" w:hAnsi="Times New Roman" w:cs="Times New Roman"/>
-                <w:sz w:val="24"/>
-                <w:szCs w:val="24"/>
-              </w:rPr>
-              <w:t>uidelines on communication and data privacy.</w:t>
+              <w:jc w:val="both"/>
+              <w:rPr>
+                <w:rFonts w:ascii="Times New Roman" w:hAnsi="Times New Roman" w:cs="Times New Roman"/>
+                <w:sz w:val="24"/>
+                <w:szCs w:val="24"/>
+              </w:rPr>
+            </w:pPr>
+            <w:r>
+              <w:rPr>
+                <w:rFonts w:ascii="Times New Roman" w:hAnsi="Times New Roman" w:cs="Times New Roman"/>
+                <w:sz w:val="24"/>
+                <w:szCs w:val="24"/>
+              </w:rPr>
+              <w:t>Guidelines on communication and data privacy.</w:t>
             </w:r>
           </w:p>
         </w:tc>
@@ -2932,6 +2833,7 @@
             <w:pPr>
               <w:pStyle w:val="ListParagraph"/>
               <w:ind w:left="0"/>
+              <w:jc w:val="both"/>
               <w:rPr>
                 <w:rFonts w:ascii="Times New Roman" w:hAnsi="Times New Roman" w:cs="Times New Roman"/>
                 <w:sz w:val="24"/>
@@ -2951,27 +2853,20 @@
             <w:pPr>
               <w:pStyle w:val="ListParagraph"/>
               <w:ind w:left="0"/>
-              <w:rPr>
-                <w:rFonts w:ascii="Times New Roman" w:hAnsi="Times New Roman" w:cs="Times New Roman"/>
-                <w:sz w:val="24"/>
-                <w:szCs w:val="24"/>
-              </w:rPr>
-            </w:pPr>
-            <w:r>
-              <w:rPr>
-                <w:rFonts w:ascii="Times New Roman" w:hAnsi="Times New Roman" w:cs="Times New Roman"/>
-                <w:sz w:val="24"/>
-                <w:szCs w:val="24"/>
-              </w:rPr>
-              <w:t xml:space="preserve">- </w:t>
-            </w:r>
-            <w:r>
-              <w:rPr>
-                <w:rFonts w:ascii="Times New Roman" w:hAnsi="Times New Roman" w:cs="Times New Roman"/>
-                <w:sz w:val="24"/>
-                <w:szCs w:val="24"/>
-              </w:rPr>
-              <w:t>Communication authorization requirements</w:t>
+              <w:jc w:val="both"/>
+              <w:rPr>
+                <w:rFonts w:ascii="Times New Roman" w:hAnsi="Times New Roman" w:cs="Times New Roman"/>
+                <w:sz w:val="24"/>
+                <w:szCs w:val="24"/>
+              </w:rPr>
+            </w:pPr>
+            <w:r>
+              <w:rPr>
+                <w:rFonts w:ascii="Times New Roman" w:hAnsi="Times New Roman" w:cs="Times New Roman"/>
+                <w:sz w:val="24"/>
+                <w:szCs w:val="24"/>
+              </w:rPr>
+              <w:t>- Communication authorization requirements</w:t>
             </w:r>
           </w:p>
         </w:tc>
@@ -2979,6 +2874,7 @@
     </w:tbl>
     <w:p>
       <w:pPr>
+        <w:jc w:val="both"/>
         <w:rPr>
           <w:rFonts w:ascii="Times New Roman" w:hAnsi="Times New Roman" w:cs="Times New Roman"/>
           <w:sz w:val="24"/>

</xml_diff>